<commit_message>
fixing screen behind pop-up and playing with coloured blocks
</commit_message>
<xml_diff>
--- a/REPORT and SUPPLEMENTARY folder/1. REPORT_GroupB_Bass-icRecords.docx
+++ b/REPORT and SUPPLEMENTARY folder/1. REPORT_GroupB_Bass-icRecords.docx
@@ -607,7 +607,25 @@
         <w:rPr>
           <w:rFonts w:asciiTheme="minorHAnsi" w:hAnsiTheme="minorHAnsi" w:cstheme="minorHAnsi"/>
         </w:rPr>
-        <w:t xml:space="preserve">We feature </w:t>
+        <w:t xml:space="preserve">The website </w:t>
+      </w:r>
+      <w:r>
+        <w:rPr>
+          <w:rFonts w:asciiTheme="minorHAnsi" w:hAnsiTheme="minorHAnsi" w:cstheme="minorHAnsi"/>
+        </w:rPr>
+        <w:t>feature</w:t>
+      </w:r>
+      <w:r>
+        <w:rPr>
+          <w:rFonts w:asciiTheme="minorHAnsi" w:hAnsiTheme="minorHAnsi" w:cstheme="minorHAnsi"/>
+        </w:rPr>
+        <w:t>s</w:t>
+      </w:r>
+      <w:r>
+        <w:rPr>
+          <w:rFonts w:asciiTheme="minorHAnsi" w:hAnsiTheme="minorHAnsi" w:cstheme="minorHAnsi"/>
+        </w:rPr>
+        <w:t xml:space="preserve"> </w:t>
       </w:r>
       <w:r>
         <w:rPr>
@@ -1719,7 +1737,25 @@
         <w:rPr>
           <w:rFonts w:asciiTheme="minorHAnsi" w:hAnsiTheme="minorHAnsi" w:cstheme="minorHAnsi"/>
         </w:rPr>
-        <w:t>its best no matter what device on which it is viewed</w:t>
+        <w:t xml:space="preserve">its best no matter </w:t>
+      </w:r>
+      <w:r>
+        <w:rPr>
+          <w:rFonts w:asciiTheme="minorHAnsi" w:hAnsiTheme="minorHAnsi" w:cstheme="minorHAnsi"/>
+        </w:rPr>
+        <w:t>what</w:t>
+      </w:r>
+      <w:r>
+        <w:rPr>
+          <w:rFonts w:asciiTheme="minorHAnsi" w:hAnsiTheme="minorHAnsi" w:cstheme="minorHAnsi"/>
+        </w:rPr>
+        <w:t xml:space="preserve"> device it is viewed</w:t>
+      </w:r>
+      <w:r>
+        <w:rPr>
+          <w:rFonts w:asciiTheme="minorHAnsi" w:hAnsiTheme="minorHAnsi" w:cstheme="minorHAnsi"/>
+        </w:rPr>
+        <w:t xml:space="preserve"> on</w:t>
       </w:r>
       <w:r>
         <w:rPr>
@@ -2322,7 +2358,19 @@
         <w:rPr>
           <w:rFonts w:asciiTheme="minorHAnsi" w:hAnsiTheme="minorHAnsi" w:cstheme="minorHAnsi"/>
         </w:rPr>
-        <w:t xml:space="preserve"> to proof our HTML and CSS files. Any errors shown by this validator were corrected so that now, no errors show for any of the HTML or SCC used on our website.</w:t>
+        <w:t xml:space="preserve"> to proof our HTML and CSS files. Any errors shown by this validator were corrected so that now, no errors show for any of the HTML or </w:t>
+      </w:r>
+      <w:r>
+        <w:rPr>
+          <w:rFonts w:asciiTheme="minorHAnsi" w:hAnsiTheme="minorHAnsi" w:cstheme="minorHAnsi"/>
+        </w:rPr>
+        <w:t>CSS</w:t>
+      </w:r>
+      <w:r>
+        <w:rPr>
+          <w:rFonts w:asciiTheme="minorHAnsi" w:hAnsiTheme="minorHAnsi" w:cstheme="minorHAnsi"/>
+        </w:rPr>
+        <w:t xml:space="preserve"> used on our website.</w:t>
       </w:r>
       <w:r>
         <w:rPr>
@@ -3182,19 +3230,7 @@
         <w:rPr>
           <w:rFonts w:asciiTheme="minorHAnsi" w:hAnsiTheme="minorHAnsi" w:cstheme="minorHAnsi"/>
         </w:rPr>
-        <w:t xml:space="preserve">(This can be found in the ‘ </w:t>
-      </w:r>
-      <w:r>
-        <w:rPr>
-          <w:rFonts w:asciiTheme="minorHAnsi" w:hAnsiTheme="minorHAnsi" w:cstheme="minorHAnsi"/>
-        </w:rPr>
-        <w:t xml:space="preserve">Supplementary’ </w:t>
-      </w:r>
-      <w:r>
-        <w:rPr>
-          <w:rFonts w:asciiTheme="minorHAnsi" w:hAnsiTheme="minorHAnsi" w:cstheme="minorHAnsi"/>
-        </w:rPr>
-        <w:t>folder on our GitHub repo for the website.) We created our basic sitemap using an</w:t>
+        <w:t>(This can be found in the ‘ Supplementary’ folder on our GitHub repo for the website.) We created our basic sitemap using an</w:t>
       </w:r>
       <w:r>
         <w:rPr>
@@ -4500,16 +4536,6 @@
 </file>
 
 <file path=customXml/item2.xml><?xml version="1.0" encoding="utf-8"?>
-<p:properties xmlns:p="http://schemas.microsoft.com/office/2006/metadata/properties" xmlns:xsi="http://www.w3.org/2001/XMLSchema-instance" xmlns:pc="http://schemas.microsoft.com/office/infopath/2007/PartnerControls">
-  <documentManagement/>
-</p:properties>
-</file>
-
-<file path=customXml/item3.xml><?xml version="1.0" encoding="utf-8"?>
-<b:Sources xmlns:b="http://schemas.openxmlformats.org/officeDocument/2006/bibliography" xmlns="http://schemas.openxmlformats.org/officeDocument/2006/bibliography" SelectedStyle="\APASixthEditionOfficeOnline.xsl" StyleName="APA" Version="6"/>
-</file>
-
-<file path=customXml/item4.xml><?xml version="1.0" encoding="utf-8"?>
 <ct:contentTypeSchema xmlns:ct="http://schemas.microsoft.com/office/2006/metadata/contentType" xmlns:ma="http://schemas.microsoft.com/office/2006/metadata/properties/metaAttributes" ct:_="" ma:_="" ma:contentTypeName="Document" ma:contentTypeID="0x010100AE76E4647F10B24FB3D5A4938B327C44" ma:contentTypeVersion="12" ma:contentTypeDescription="Create a new document." ma:contentTypeScope="" ma:versionID="b6feea74c4ba4aa31de84bab4e26c496">
   <xsd:schema xmlns:xsd="http://www.w3.org/2001/XMLSchema" xmlns:xs="http://www.w3.org/2001/XMLSchema" xmlns:p="http://schemas.microsoft.com/office/2006/metadata/properties" xmlns:ns2="7cc86d4e-ae33-4e3c-8257-e555dad90991" xmlns:ns3="0eb3742e-92fd-4af5-94c0-5ab8f5881fd6" targetNamespace="http://schemas.microsoft.com/office/2006/metadata/properties" ma:root="true" ma:fieldsID="982f9bacb0a1cd5afe8a6444cda8e4b7" ns2:_="" ns3:_="">
     <xsd:import namespace="7cc86d4e-ae33-4e3c-8257-e555dad90991"/>
@@ -4726,6 +4752,16 @@
 </ct:contentTypeSchema>
 </file>
 
+<file path=customXml/item3.xml><?xml version="1.0" encoding="utf-8"?>
+<b:Sources xmlns:b="http://schemas.openxmlformats.org/officeDocument/2006/bibliography" xmlns="http://schemas.openxmlformats.org/officeDocument/2006/bibliography" SelectedStyle="\APASixthEditionOfficeOnline.xsl" StyleName="APA" Version="6"/>
+</file>
+
+<file path=customXml/item4.xml><?xml version="1.0" encoding="utf-8"?>
+<p:properties xmlns:p="http://schemas.microsoft.com/office/2006/metadata/properties" xmlns:xsi="http://www.w3.org/2001/XMLSchema-instance" xmlns:pc="http://schemas.microsoft.com/office/infopath/2007/PartnerControls">
+  <documentManagement/>
+</p:properties>
+</file>
+
 <file path=customXml/itemProps1.xml><?xml version="1.0" encoding="utf-8"?>
 <ds:datastoreItem xmlns:ds="http://schemas.openxmlformats.org/officeDocument/2006/customXml" ds:itemID="{C2967389-D016-4011-B0E9-19F57B08FAE1}">
   <ds:schemaRefs>
@@ -4735,23 +4771,6 @@
 </file>
 
 <file path=customXml/itemProps2.xml><?xml version="1.0" encoding="utf-8"?>
-<ds:datastoreItem xmlns:ds="http://schemas.openxmlformats.org/officeDocument/2006/customXml" ds:itemID="{7523D655-241F-44E5-8770-310C3055E6F8}">
-  <ds:schemaRefs>
-    <ds:schemaRef ds:uri="http://schemas.microsoft.com/office/2006/metadata/properties"/>
-    <ds:schemaRef ds:uri="http://schemas.microsoft.com/office/infopath/2007/PartnerControls"/>
-  </ds:schemaRefs>
-</ds:datastoreItem>
-</file>
-
-<file path=customXml/itemProps3.xml><?xml version="1.0" encoding="utf-8"?>
-<ds:datastoreItem xmlns:ds="http://schemas.openxmlformats.org/officeDocument/2006/customXml" ds:itemID="{DAA80CEF-A834-4C3D-8126-2C8F2797D04B}">
-  <ds:schemaRefs>
-    <ds:schemaRef ds:uri="http://schemas.openxmlformats.org/officeDocument/2006/bibliography"/>
-  </ds:schemaRefs>
-</ds:datastoreItem>
-</file>
-
-<file path=customXml/itemProps4.xml><?xml version="1.0" encoding="utf-8"?>
 <ds:datastoreItem xmlns:ds="http://schemas.openxmlformats.org/officeDocument/2006/customXml" ds:itemID="{D80D5866-4DAD-4E7E-A32B-87A5DD45695E}">
   <ds:schemaRefs>
     <ds:schemaRef ds:uri="http://schemas.microsoft.com/office/2006/metadata/contentType"/>
@@ -4768,4 +4787,21 @@
     <ds:schemaRef ds:uri="http://schemas.microsoft.com/internal/obd"/>
   </ds:schemaRefs>
 </ds:datastoreItem>
+</file>
+
+<file path=customXml/itemProps3.xml><?xml version="1.0" encoding="utf-8"?>
+<ds:datastoreItem xmlns:ds="http://schemas.openxmlformats.org/officeDocument/2006/customXml" ds:itemID="{DAA80CEF-A834-4C3D-8126-2C8F2797D04B}">
+  <ds:schemaRefs>
+    <ds:schemaRef ds:uri="http://schemas.openxmlformats.org/officeDocument/2006/bibliography"/>
+  </ds:schemaRefs>
+</ds:datastoreItem>
+</file>
+
+<file path=customXml/itemProps4.xml><?xml version="1.0" encoding="utf-8"?>
+<ds:datastoreItem xmlns:ds="http://schemas.openxmlformats.org/officeDocument/2006/customXml" ds:itemID="{7523D655-241F-44E5-8770-310C3055E6F8}">
+  <ds:schemaRefs>
+    <ds:schemaRef ds:uri="http://schemas.microsoft.com/office/2006/metadata/properties"/>
+    <ds:schemaRef ds:uri="http://schemas.microsoft.com/office/infopath/2007/PartnerControls"/>
+  </ds:schemaRefs>
+</ds:datastoreItem>
 </file>
</xml_diff>

<commit_message>
final tweaks, minified CSS, updated report
</commit_message>
<xml_diff>
--- a/REPORT and SUPPLEMENTARY folder/1. REPORT_GroupB_Bass-icRecords.docx
+++ b/REPORT and SUPPLEMENTARY folder/1. REPORT_GroupB_Bass-icRecords.docx
@@ -637,39 +637,135 @@
         <w:rPr>
           <w:rFonts w:asciiTheme="minorHAnsi" w:hAnsiTheme="minorHAnsi" w:cstheme="minorHAnsi"/>
         </w:rPr>
-        <w:t xml:space="preserve"> (typed input and dropdown menus), and also include some interactive items just for fun on our website, such as showing and hiding slideshow and search results.</w:t>
-      </w:r>
-    </w:p>
-    <w:p>
-      <w:pPr>
-        <w:rPr>
-          <w:rFonts w:asciiTheme="minorHAnsi" w:hAnsiTheme="minorHAnsi" w:cstheme="minorHAnsi"/>
-        </w:rPr>
-      </w:pPr>
-    </w:p>
-    <w:p>
-      <w:pPr>
-        <w:rPr>
-          <w:rFonts w:asciiTheme="minorHAnsi" w:hAnsiTheme="minorHAnsi" w:cstheme="minorHAnsi"/>
-        </w:rPr>
-      </w:pPr>
-      <w:r>
-        <w:rPr>
-          <w:rFonts w:asciiTheme="minorHAnsi" w:hAnsiTheme="minorHAnsi" w:cstheme="minorHAnsi"/>
-        </w:rPr>
-        <w:t>We even tried to push things a little further by in</w:t>
-      </w:r>
-      <w:r>
-        <w:rPr>
-          <w:rFonts w:asciiTheme="minorHAnsi" w:hAnsiTheme="minorHAnsi" w:cstheme="minorHAnsi"/>
-        </w:rPr>
-        <w:t xml:space="preserve">tegrating ‘iframes’ that link to relevant YouTube videos within our ‘Gigs’ tool results section. And we made a </w:t>
+        <w:t xml:space="preserve"> (typed input and dropdown menus), and also include some interactive items just for fun on our website, such as showing and hiding </w:t>
+      </w:r>
+      <w:r>
+        <w:rPr>
+          <w:rFonts w:asciiTheme="minorHAnsi" w:hAnsiTheme="minorHAnsi" w:cstheme="minorHAnsi"/>
+        </w:rPr>
+        <w:t xml:space="preserve">a </w:t>
+      </w:r>
+      <w:r>
+        <w:rPr>
+          <w:rFonts w:asciiTheme="minorHAnsi" w:hAnsiTheme="minorHAnsi" w:cstheme="minorHAnsi"/>
+        </w:rPr>
+        <w:t xml:space="preserve">slideshow and </w:t>
+      </w:r>
+      <w:r>
+        <w:rPr>
+          <w:rFonts w:asciiTheme="minorHAnsi" w:hAnsiTheme="minorHAnsi" w:cstheme="minorHAnsi"/>
+        </w:rPr>
+        <w:t xml:space="preserve">the </w:t>
+      </w:r>
+      <w:r>
+        <w:rPr>
+          <w:rFonts w:asciiTheme="minorHAnsi" w:hAnsiTheme="minorHAnsi" w:cstheme="minorHAnsi"/>
+        </w:rPr>
+        <w:t>search results</w:t>
+      </w:r>
+      <w:r>
+        <w:rPr>
+          <w:rFonts w:asciiTheme="minorHAnsi" w:hAnsiTheme="minorHAnsi" w:cstheme="minorHAnsi"/>
+        </w:rPr>
+        <w:t xml:space="preserve"> on our ‘Recommendations’ and ‘Gigs’ tools (the slideshow uses JavaScript to do this while the tools use jQuery.)</w:t>
+      </w:r>
+      <w:r>
+        <w:rPr>
+          <w:rFonts w:asciiTheme="minorHAnsi" w:hAnsiTheme="minorHAnsi" w:cstheme="minorHAnsi"/>
+        </w:rPr>
+        <w:t>.</w:t>
+      </w:r>
+    </w:p>
+    <w:p>
+      <w:pPr>
+        <w:rPr>
+          <w:rFonts w:asciiTheme="minorHAnsi" w:hAnsiTheme="minorHAnsi" w:cstheme="minorHAnsi"/>
+        </w:rPr>
+      </w:pPr>
+    </w:p>
+    <w:p>
+      <w:pPr>
+        <w:rPr>
+          <w:rFonts w:asciiTheme="minorHAnsi" w:hAnsiTheme="minorHAnsi" w:cstheme="minorHAnsi"/>
+        </w:rPr>
+      </w:pPr>
+      <w:r>
+        <w:rPr>
+          <w:rFonts w:asciiTheme="minorHAnsi" w:hAnsiTheme="minorHAnsi" w:cstheme="minorHAnsi"/>
+        </w:rPr>
+        <w:t>We tried to push things a little further by in</w:t>
+      </w:r>
+      <w:r>
+        <w:rPr>
+          <w:rFonts w:asciiTheme="minorHAnsi" w:hAnsiTheme="minorHAnsi" w:cstheme="minorHAnsi"/>
+        </w:rPr>
+        <w:t xml:space="preserve">tegrating ‘iframes’ that link to relevant YouTube videos within our ‘Gigs’ tool results section. </w:t>
+      </w:r>
+      <w:r>
+        <w:rPr>
+          <w:rFonts w:asciiTheme="minorHAnsi" w:hAnsiTheme="minorHAnsi" w:cstheme="minorHAnsi"/>
+        </w:rPr>
+        <w:t>This is contrasted with our use of a HTML5 video tag on the ‘Gigs’ page use to loop a short video sting in order to make that page more visually interesting. W</w:t>
+      </w:r>
+      <w:r>
+        <w:rPr>
+          <w:rFonts w:asciiTheme="minorHAnsi" w:hAnsiTheme="minorHAnsi" w:cstheme="minorHAnsi"/>
+        </w:rPr>
+        <w:t>e</w:t>
+      </w:r>
+      <w:r>
+        <w:rPr>
+          <w:rFonts w:asciiTheme="minorHAnsi" w:hAnsiTheme="minorHAnsi" w:cstheme="minorHAnsi"/>
+        </w:rPr>
+        <w:t xml:space="preserve"> also</w:t>
+      </w:r>
+      <w:r>
+        <w:rPr>
+          <w:rFonts w:asciiTheme="minorHAnsi" w:hAnsiTheme="minorHAnsi" w:cstheme="minorHAnsi"/>
+        </w:rPr>
+        <w:t xml:space="preserve"> </w:t>
+      </w:r>
+      <w:r>
+        <w:rPr>
+          <w:rFonts w:asciiTheme="minorHAnsi" w:hAnsiTheme="minorHAnsi" w:cstheme="minorHAnsi"/>
+        </w:rPr>
+        <w:t>integrated</w:t>
+      </w:r>
+      <w:r>
+        <w:rPr>
+          <w:rFonts w:asciiTheme="minorHAnsi" w:hAnsiTheme="minorHAnsi" w:cstheme="minorHAnsi"/>
+        </w:rPr>
+        <w:t xml:space="preserve"> a </w:t>
       </w:r>
       <w:r>
         <w:rPr>
           <w:rFonts w:asciiTheme="minorHAnsi" w:hAnsiTheme="minorHAnsi" w:cstheme="minorHAnsi"/>
         </w:rPr>
         <w:t xml:space="preserve">pop-up </w:t>
+      </w:r>
+      <w:r>
+        <w:rPr>
+          <w:rFonts w:asciiTheme="minorHAnsi" w:hAnsiTheme="minorHAnsi" w:cstheme="minorHAnsi"/>
+        </w:rPr>
+        <w:t>(</w:t>
+      </w:r>
+      <w:r>
+        <w:rPr>
+          <w:rFonts w:asciiTheme="minorHAnsi" w:hAnsiTheme="minorHAnsi" w:cstheme="minorHAnsi"/>
+        </w:rPr>
+        <w:t>raw JavaScript</w:t>
+      </w:r>
+      <w:r>
+        <w:rPr>
+          <w:rFonts w:asciiTheme="minorHAnsi" w:hAnsiTheme="minorHAnsi" w:cstheme="minorHAnsi"/>
+        </w:rPr>
+        <w:t>)</w:t>
+      </w:r>
+      <w:r>
+        <w:rPr>
+          <w:rFonts w:asciiTheme="minorHAnsi" w:hAnsiTheme="minorHAnsi" w:cstheme="minorHAnsi"/>
+        </w:rPr>
+        <w:t xml:space="preserve"> </w:t>
       </w:r>
       <w:r>
         <w:rPr>
@@ -834,7 +930,19 @@
         <w:rPr>
           <w:rFonts w:asciiTheme="minorHAnsi" w:hAnsiTheme="minorHAnsi" w:cstheme="minorHAnsi"/>
         </w:rPr>
-        <w:t xml:space="preserve"> See the images below for our final wireframe design. </w:t>
+        <w:t xml:space="preserve"> See the images below for our wireframe design</w:t>
+      </w:r>
+      <w:r>
+        <w:rPr>
+          <w:rFonts w:asciiTheme="minorHAnsi" w:hAnsiTheme="minorHAnsi" w:cstheme="minorHAnsi"/>
+        </w:rPr>
+        <w:t>s</w:t>
+      </w:r>
+      <w:r>
+        <w:rPr>
+          <w:rFonts w:asciiTheme="minorHAnsi" w:hAnsiTheme="minorHAnsi" w:cstheme="minorHAnsi"/>
+        </w:rPr>
+        <w:t xml:space="preserve">. </w:t>
       </w:r>
     </w:p>
     <w:p>
@@ -1151,19 +1259,6 @@
           <w:rFonts w:asciiTheme="minorHAnsi" w:hAnsiTheme="minorHAnsi" w:cstheme="minorHAnsi"/>
         </w:rPr>
         <w:t xml:space="preserve"> this process. </w:t>
-      </w:r>
-    </w:p>
-    <w:p>
-      <w:pPr>
-        <w:rPr>
-          <w:rFonts w:asciiTheme="minorHAnsi" w:hAnsiTheme="minorHAnsi" w:cstheme="minorHAnsi"/>
-        </w:rPr>
-      </w:pPr>
-      <w:r>
-        <w:rPr>
-          <w:rFonts w:asciiTheme="minorHAnsi" w:hAnsiTheme="minorHAnsi" w:cstheme="minorHAnsi"/>
-        </w:rPr>
-        <w:br w:type="page"/>
       </w:r>
     </w:p>
     <w:p>
@@ -1200,7 +1295,7 @@
         <w:rPr>
           <w:rFonts w:asciiTheme="minorHAnsi" w:hAnsiTheme="minorHAnsi" w:cstheme="minorHAnsi"/>
         </w:rPr>
-        <w:t xml:space="preserve">See below for images of the wireframe designs for our ‘Home’, ‘Recommendations’, ‘Gigs’ and ‘Contact’ </w:t>
+        <w:t xml:space="preserve">See below for images of wireframe designs for our ‘Home’, ‘Recommendations’, ‘Gigs’ and ‘Contact’ </w:t>
       </w:r>
       <w:r>
         <w:rPr>
@@ -1230,7 +1325,13 @@
         <w:rPr>
           <w:rFonts w:asciiTheme="minorHAnsi" w:hAnsiTheme="minorHAnsi" w:cstheme="minorHAnsi"/>
         </w:rPr>
-        <w:t xml:space="preserve"> (</w:t>
+        <w:t xml:space="preserve"> </w:t>
+      </w:r>
+      <w:r>
+        <w:rPr>
+          <w:rFonts w:asciiTheme="minorHAnsi" w:hAnsiTheme="minorHAnsi" w:cstheme="minorHAnsi"/>
+        </w:rPr>
+        <w:t>(</w:t>
       </w:r>
       <w:hyperlink r:id="rId11" w:history="1">
         <w:r>
@@ -1645,15 +1746,71 @@
         <w:rPr>
           <w:rFonts w:asciiTheme="minorHAnsi" w:hAnsiTheme="minorHAnsi" w:cstheme="minorHAnsi"/>
         </w:rPr>
-        <w:t xml:space="preserve"> Deployment and speed/SEO testing and optimisation. Report writing.</w:t>
-      </w:r>
-    </w:p>
-    <w:p>
-      <w:pPr>
-        <w:rPr>
-          <w:rFonts w:asciiTheme="minorHAnsi" w:hAnsiTheme="minorHAnsi" w:cstheme="minorHAnsi"/>
-        </w:rPr>
-      </w:pPr>
+        <w:t xml:space="preserve"> Deployment and speed/SEO testing and optimisation. </w:t>
+      </w:r>
+    </w:p>
+    <w:p>
+      <w:pPr>
+        <w:rPr>
+          <w:rFonts w:asciiTheme="minorHAnsi" w:hAnsiTheme="minorHAnsi" w:cstheme="minorHAnsi"/>
+        </w:rPr>
+      </w:pPr>
+      <w:r>
+        <w:rPr>
+          <w:rFonts w:asciiTheme="minorHAnsi" w:hAnsiTheme="minorHAnsi" w:cstheme="minorHAnsi"/>
+          <w:u w:val="single"/>
+        </w:rPr>
+        <w:t xml:space="preserve">Week </w:t>
+      </w:r>
+      <w:r>
+        <w:rPr>
+          <w:rFonts w:asciiTheme="minorHAnsi" w:hAnsiTheme="minorHAnsi" w:cstheme="minorHAnsi"/>
+          <w:u w:val="single"/>
+        </w:rPr>
+        <w:t>5</w:t>
+      </w:r>
+      <w:r>
+        <w:rPr>
+          <w:rFonts w:asciiTheme="minorHAnsi" w:hAnsiTheme="minorHAnsi" w:cstheme="minorHAnsi"/>
+          <w:b/>
+          <w:bCs/>
+        </w:rPr>
+        <w:t>:</w:t>
+      </w:r>
+      <w:r>
+        <w:rPr>
+          <w:rFonts w:asciiTheme="minorHAnsi" w:hAnsiTheme="minorHAnsi" w:cstheme="minorHAnsi"/>
+          <w:b/>
+          <w:bCs/>
+        </w:rPr>
+        <w:t xml:space="preserve"> </w:t>
+      </w:r>
+      <w:r>
+        <w:rPr>
+          <w:rFonts w:asciiTheme="minorHAnsi" w:hAnsiTheme="minorHAnsi" w:cstheme="minorHAnsi"/>
+        </w:rPr>
+        <w:t>Refining</w:t>
+      </w:r>
+      <w:r>
+        <w:rPr>
+          <w:rFonts w:asciiTheme="minorHAnsi" w:hAnsiTheme="minorHAnsi" w:cstheme="minorHAnsi"/>
+        </w:rPr>
+        <w:t xml:space="preserve"> final website layout</w:t>
+      </w:r>
+      <w:r>
+        <w:rPr>
+          <w:rFonts w:asciiTheme="minorHAnsi" w:hAnsiTheme="minorHAnsi" w:cstheme="minorHAnsi"/>
+          <w:b/>
+          <w:bCs/>
+        </w:rPr>
+        <w:t xml:space="preserve">. </w:t>
+      </w:r>
+      <w:r>
+        <w:rPr>
+          <w:rFonts w:asciiTheme="minorHAnsi" w:hAnsiTheme="minorHAnsi" w:cstheme="minorHAnsi"/>
+        </w:rPr>
+        <w:t>Report writing.</w:t>
+      </w:r>
     </w:p>
     <w:p>
       <w:pPr>
@@ -2231,11 +2388,15 @@
       <w:pPr>
         <w:rPr>
           <w:rFonts w:asciiTheme="minorHAnsi" w:hAnsiTheme="minorHAnsi" w:cstheme="minorHAnsi"/>
-        </w:rPr>
-      </w:pPr>
-      <w:r>
-        <w:rPr>
-          <w:rFonts w:asciiTheme="minorHAnsi" w:hAnsiTheme="minorHAnsi" w:cstheme="minorHAnsi"/>
+          <w:b/>
+          <w:bCs/>
+        </w:rPr>
+      </w:pPr>
+      <w:r>
+        <w:rPr>
+          <w:rFonts w:asciiTheme="minorHAnsi" w:hAnsiTheme="minorHAnsi" w:cstheme="minorHAnsi"/>
+          <w:b/>
+          <w:bCs/>
         </w:rPr>
         <w:t>HTML &amp; CSS Validation:</w:t>
       </w:r>
@@ -2342,11 +2503,15 @@
       <w:pPr>
         <w:rPr>
           <w:rFonts w:asciiTheme="minorHAnsi" w:hAnsiTheme="minorHAnsi" w:cstheme="minorHAnsi"/>
-        </w:rPr>
-      </w:pPr>
-      <w:r>
-        <w:rPr>
-          <w:rFonts w:asciiTheme="minorHAnsi" w:hAnsiTheme="minorHAnsi" w:cstheme="minorHAnsi"/>
+          <w:b/>
+          <w:bCs/>
+        </w:rPr>
+      </w:pPr>
+      <w:r>
+        <w:rPr>
+          <w:rFonts w:asciiTheme="minorHAnsi" w:hAnsiTheme="minorHAnsi" w:cstheme="minorHAnsi"/>
+          <w:b/>
+          <w:bCs/>
         </w:rPr>
         <w:t>Testing the speed of our website:</w:t>
       </w:r>
@@ -2430,7 +2595,19 @@
         <w:rPr>
           <w:rFonts w:asciiTheme="minorHAnsi" w:hAnsiTheme="minorHAnsi" w:cstheme="minorHAnsi"/>
         </w:rPr>
-        <w:t>, we managed to get our scores into the 90s for both mobile and desktop (see screenshots below).</w:t>
+        <w:t xml:space="preserve">, we managed to get our </w:t>
+      </w:r>
+      <w:r>
+        <w:rPr>
+          <w:rFonts w:asciiTheme="minorHAnsi" w:hAnsiTheme="minorHAnsi" w:cstheme="minorHAnsi"/>
+        </w:rPr>
+        <w:t>mobile score up to 87 and or desktop score to 99</w:t>
+      </w:r>
+      <w:r>
+        <w:rPr>
+          <w:rFonts w:asciiTheme="minorHAnsi" w:hAnsiTheme="minorHAnsi" w:cstheme="minorHAnsi"/>
+        </w:rPr>
+        <w:t xml:space="preserve"> (see screenshots below).</w:t>
       </w:r>
     </w:p>
     <w:p>
@@ -2451,13 +2628,12 @@
         <w:rPr>
           <w:rFonts w:asciiTheme="minorHAnsi" w:hAnsiTheme="minorHAnsi" w:cstheme="minorHAnsi"/>
           <w:noProof/>
-          <w:color w:val="FF0000"/>
         </w:rPr>
         <w:drawing>
-          <wp:inline distT="0" distB="0" distL="0" distR="0" wp14:anchorId="2649BF64" wp14:editId="37D512CB">
-            <wp:extent cx="2618810" cy="1473081"/>
-            <wp:effectExtent l="0" t="0" r="0" b="0"/>
-            <wp:docPr id="1" name="Picture 1" descr="Graphical user interface, text, application&#10;&#10;Description automatically generated"/>
+          <wp:inline distT="0" distB="0" distL="0" distR="0" wp14:anchorId="4638EB2D" wp14:editId="10A2FB63">
+            <wp:extent cx="2390775" cy="1251006"/>
+            <wp:effectExtent l="0" t="0" r="0" b="6350"/>
+            <wp:docPr id="8" name="Picture 8" descr="Graphical user interface, text, application, email, website&#10;&#10;Description automatically generated"/>
             <wp:cNvGraphicFramePr>
               <a:graphicFrameLocks xmlns:a="http://schemas.openxmlformats.org/drawingml/2006/main" noChangeAspect="1"/>
             </wp:cNvGraphicFramePr>
@@ -2465,7 +2641,7 @@
               <a:graphicData uri="http://schemas.openxmlformats.org/drawingml/2006/picture">
                 <pic:pic xmlns:pic="http://schemas.openxmlformats.org/drawingml/2006/picture">
                   <pic:nvPicPr>
-                    <pic:cNvPr id="1" name="Picture 1" descr="Graphical user interface, text, application&#10;&#10;Description automatically generated"/>
+                    <pic:cNvPr id="8" name="Picture 8" descr="Graphical user interface, text, application, email, website&#10;&#10;Description automatically generated"/>
                     <pic:cNvPicPr/>
                   </pic:nvPicPr>
                   <pic:blipFill>
@@ -2483,7 +2659,7 @@
                   <pic:spPr>
                     <a:xfrm>
                       <a:off x="0" y="0"/>
-                      <a:ext cx="2633279" cy="1481220"/>
+                      <a:ext cx="2396352" cy="1253924"/>
                     </a:xfrm>
                     <a:prstGeom prst="rect">
                       <a:avLst/>
@@ -2499,13 +2675,12 @@
         <w:rPr>
           <w:rFonts w:asciiTheme="minorHAnsi" w:hAnsiTheme="minorHAnsi" w:cstheme="minorHAnsi"/>
           <w:noProof/>
-          <w:color w:val="FF0000"/>
         </w:rPr>
         <w:drawing>
-          <wp:inline distT="0" distB="0" distL="0" distR="0" wp14:anchorId="2844C4D2" wp14:editId="6EB497B6">
-            <wp:extent cx="2587556" cy="1455499"/>
-            <wp:effectExtent l="0" t="0" r="3810" b="0"/>
-            <wp:docPr id="7" name="Picture 7" descr="Graphical user interface, text, application&#10;&#10;Description automatically generated"/>
+          <wp:inline distT="0" distB="0" distL="0" distR="0" wp14:anchorId="34D3DCE6" wp14:editId="4F197676">
+            <wp:extent cx="2432267" cy="1259205"/>
+            <wp:effectExtent l="0" t="0" r="6350" b="0"/>
+            <wp:docPr id="4" name="Picture 4" descr="Graphical user interface, application&#10;&#10;Description automatically generated"/>
             <wp:cNvGraphicFramePr>
               <a:graphicFrameLocks xmlns:a="http://schemas.openxmlformats.org/drawingml/2006/main" noChangeAspect="1"/>
             </wp:cNvGraphicFramePr>
@@ -2513,7 +2688,7 @@
               <a:graphicData uri="http://schemas.openxmlformats.org/drawingml/2006/picture">
                 <pic:pic xmlns:pic="http://schemas.openxmlformats.org/drawingml/2006/picture">
                   <pic:nvPicPr>
-                    <pic:cNvPr id="7" name="Picture 7" descr="Graphical user interface, text, application&#10;&#10;Description automatically generated"/>
+                    <pic:cNvPr id="4" name="Picture 4" descr="Graphical user interface, application&#10;&#10;Description automatically generated"/>
                     <pic:cNvPicPr/>
                   </pic:nvPicPr>
                   <pic:blipFill>
@@ -2531,7 +2706,7 @@
                   <pic:spPr>
                     <a:xfrm>
                       <a:off x="0" y="0"/>
-                      <a:ext cx="2608239" cy="1467133"/>
+                      <a:ext cx="2443705" cy="1265126"/>
                     </a:xfrm>
                     <a:prstGeom prst="rect">
                       <a:avLst/>
@@ -2665,56 +2840,62 @@
         <w:rPr>
           <w:rFonts w:asciiTheme="minorHAnsi" w:hAnsiTheme="minorHAnsi" w:cstheme="minorHAnsi"/>
         </w:rPr>
+        <w:t xml:space="preserve">- </w:t>
+      </w:r>
+      <w:r>
+        <w:rPr>
+          <w:rFonts w:asciiTheme="minorHAnsi" w:hAnsiTheme="minorHAnsi" w:cstheme="minorHAnsi"/>
+        </w:rPr>
+        <w:t xml:space="preserve">We resized </w:t>
+      </w:r>
+      <w:r>
+        <w:rPr>
+          <w:rFonts w:asciiTheme="minorHAnsi" w:hAnsiTheme="minorHAnsi" w:cstheme="minorHAnsi"/>
+        </w:rPr>
+        <w:t xml:space="preserve">any images used on the website so that they are as small as possible while still </w:t>
+      </w:r>
+      <w:r>
+        <w:rPr>
+          <w:rFonts w:asciiTheme="minorHAnsi" w:hAnsiTheme="minorHAnsi" w:cstheme="minorHAnsi"/>
+        </w:rPr>
+        <w:t>remaining of good quality.</w:t>
+      </w:r>
+      <w:r>
+        <w:rPr>
+          <w:rFonts w:asciiTheme="minorHAnsi" w:hAnsiTheme="minorHAnsi" w:cstheme="minorHAnsi"/>
+        </w:rPr>
+        <w:t xml:space="preserve"> After using </w:t>
+      </w:r>
+      <w:r>
+        <w:rPr>
+          <w:rFonts w:asciiTheme="minorHAnsi" w:hAnsiTheme="minorHAnsi" w:cstheme="minorHAnsi"/>
+        </w:rPr>
+        <w:t>Google</w:t>
+      </w:r>
+      <w:r>
+        <w:rPr>
+          <w:rFonts w:asciiTheme="minorHAnsi" w:hAnsiTheme="minorHAnsi" w:cstheme="minorHAnsi"/>
+        </w:rPr>
+        <w:t>’s</w:t>
+      </w:r>
+      <w:r>
+        <w:rPr>
+          <w:rFonts w:asciiTheme="minorHAnsi" w:hAnsiTheme="minorHAnsi" w:cstheme="minorHAnsi"/>
+        </w:rPr>
+        <w:t xml:space="preserve"> Page Speed</w:t>
+      </w:r>
+      <w:r>
+        <w:rPr>
+          <w:rFonts w:asciiTheme="minorHAnsi" w:hAnsiTheme="minorHAnsi" w:cstheme="minorHAnsi"/>
+        </w:rPr>
+        <w:t xml:space="preserve"> tool in testing, we </w:t>
+      </w:r>
+      <w:r>
+        <w:rPr>
+          <w:rFonts w:asciiTheme="minorHAnsi" w:hAnsiTheme="minorHAnsi" w:cstheme="minorHAnsi"/>
+        </w:rPr>
         <w:lastRenderedPageBreak/>
-        <w:t xml:space="preserve">- </w:t>
-      </w:r>
-      <w:r>
-        <w:rPr>
-          <w:rFonts w:asciiTheme="minorHAnsi" w:hAnsiTheme="minorHAnsi" w:cstheme="minorHAnsi"/>
-        </w:rPr>
-        <w:t xml:space="preserve">We resized </w:t>
-      </w:r>
-      <w:r>
-        <w:rPr>
-          <w:rFonts w:asciiTheme="minorHAnsi" w:hAnsiTheme="minorHAnsi" w:cstheme="minorHAnsi"/>
-        </w:rPr>
-        <w:t xml:space="preserve">any images used on the website so that they are as small as possible while still </w:t>
-      </w:r>
-      <w:r>
-        <w:rPr>
-          <w:rFonts w:asciiTheme="minorHAnsi" w:hAnsiTheme="minorHAnsi" w:cstheme="minorHAnsi"/>
-        </w:rPr>
-        <w:t>remaining of good quality.</w:t>
-      </w:r>
-      <w:r>
-        <w:rPr>
-          <w:rFonts w:asciiTheme="minorHAnsi" w:hAnsiTheme="minorHAnsi" w:cstheme="minorHAnsi"/>
-        </w:rPr>
-        <w:t xml:space="preserve"> After using </w:t>
-      </w:r>
-      <w:r>
-        <w:rPr>
-          <w:rFonts w:asciiTheme="minorHAnsi" w:hAnsiTheme="minorHAnsi" w:cstheme="minorHAnsi"/>
-        </w:rPr>
-        <w:t>Google</w:t>
-      </w:r>
-      <w:r>
-        <w:rPr>
-          <w:rFonts w:asciiTheme="minorHAnsi" w:hAnsiTheme="minorHAnsi" w:cstheme="minorHAnsi"/>
-        </w:rPr>
-        <w:t>’s</w:t>
-      </w:r>
-      <w:r>
-        <w:rPr>
-          <w:rFonts w:asciiTheme="minorHAnsi" w:hAnsiTheme="minorHAnsi" w:cstheme="minorHAnsi"/>
-        </w:rPr>
-        <w:t xml:space="preserve"> Page Speed</w:t>
-      </w:r>
-      <w:r>
-        <w:rPr>
-          <w:rFonts w:asciiTheme="minorHAnsi" w:hAnsiTheme="minorHAnsi" w:cstheme="minorHAnsi"/>
-        </w:rPr>
-        <w:t xml:space="preserve"> tool in testing, we decided to change the file format of the images used on our site to a more modern web format called ‘.webp’ (a format developed by Google for use on the web). This improved the speed of our website without sacrificing image quality to any significant degree.</w:t>
+        <w:t>decided to change the file format of the images used on our site to a more modern web format called ‘.webp’ (a format developed by Google for use on the web). This improved the speed of our website without sacrificing image quality to any significant degree.</w:t>
       </w:r>
     </w:p>
     <w:p>
@@ -3182,19 +3363,7 @@
         <w:rPr>
           <w:rFonts w:asciiTheme="minorHAnsi" w:hAnsiTheme="minorHAnsi" w:cstheme="minorHAnsi"/>
         </w:rPr>
-        <w:t xml:space="preserve">(This can be found in the ‘ </w:t>
-      </w:r>
-      <w:r>
-        <w:rPr>
-          <w:rFonts w:asciiTheme="minorHAnsi" w:hAnsiTheme="minorHAnsi" w:cstheme="minorHAnsi"/>
-        </w:rPr>
-        <w:t xml:space="preserve">Supplementary’ </w:t>
-      </w:r>
-      <w:r>
-        <w:rPr>
-          <w:rFonts w:asciiTheme="minorHAnsi" w:hAnsiTheme="minorHAnsi" w:cstheme="minorHAnsi"/>
-        </w:rPr>
-        <w:t>folder on our GitHub repo for the website.) We created our basic sitemap using an</w:t>
+        <w:t>(This can be found in the ‘ Supplementary’ folder on our GitHub repo for the website.) We created our basic sitemap using an</w:t>
       </w:r>
       <w:r>
         <w:rPr>
@@ -4204,6 +4373,17 @@
       <w:shd w:val="clear" w:color="auto" w:fill="E1DFDD"/>
     </w:rPr>
   </w:style>
+  <w:style w:type="character" w:styleId="FollowedHyperlink">
+    <w:name w:val="FollowedHyperlink"/>
+    <w:basedOn w:val="DefaultParagraphFont"/>
+    <w:semiHidden/>
+    <w:unhideWhenUsed/>
+    <w:rsid w:val="00093AED"/>
+    <w:rPr>
+      <w:color w:val="800080" w:themeColor="followedHyperlink"/>
+      <w:u w:val="single"/>
+    </w:rPr>
+  </w:style>
 </w:styles>
 </file>
 
@@ -4500,16 +4680,6 @@
 </file>
 
 <file path=customXml/item2.xml><?xml version="1.0" encoding="utf-8"?>
-<p:properties xmlns:p="http://schemas.microsoft.com/office/2006/metadata/properties" xmlns:xsi="http://www.w3.org/2001/XMLSchema-instance" xmlns:pc="http://schemas.microsoft.com/office/infopath/2007/PartnerControls">
-  <documentManagement/>
-</p:properties>
-</file>
-
-<file path=customXml/item3.xml><?xml version="1.0" encoding="utf-8"?>
-<b:Sources xmlns:b="http://schemas.openxmlformats.org/officeDocument/2006/bibliography" xmlns="http://schemas.openxmlformats.org/officeDocument/2006/bibliography" SelectedStyle="\APASixthEditionOfficeOnline.xsl" StyleName="APA" Version="6"/>
-</file>
-
-<file path=customXml/item4.xml><?xml version="1.0" encoding="utf-8"?>
 <ct:contentTypeSchema xmlns:ct="http://schemas.microsoft.com/office/2006/metadata/contentType" xmlns:ma="http://schemas.microsoft.com/office/2006/metadata/properties/metaAttributes" ct:_="" ma:_="" ma:contentTypeName="Document" ma:contentTypeID="0x010100AE76E4647F10B24FB3D5A4938B327C44" ma:contentTypeVersion="12" ma:contentTypeDescription="Create a new document." ma:contentTypeScope="" ma:versionID="b6feea74c4ba4aa31de84bab4e26c496">
   <xsd:schema xmlns:xsd="http://www.w3.org/2001/XMLSchema" xmlns:xs="http://www.w3.org/2001/XMLSchema" xmlns:p="http://schemas.microsoft.com/office/2006/metadata/properties" xmlns:ns2="7cc86d4e-ae33-4e3c-8257-e555dad90991" xmlns:ns3="0eb3742e-92fd-4af5-94c0-5ab8f5881fd6" targetNamespace="http://schemas.microsoft.com/office/2006/metadata/properties" ma:root="true" ma:fieldsID="982f9bacb0a1cd5afe8a6444cda8e4b7" ns2:_="" ns3:_="">
     <xsd:import namespace="7cc86d4e-ae33-4e3c-8257-e555dad90991"/>
@@ -4726,6 +4896,16 @@
 </ct:contentTypeSchema>
 </file>
 
+<file path=customXml/item3.xml><?xml version="1.0" encoding="utf-8"?>
+<b:Sources xmlns:b="http://schemas.openxmlformats.org/officeDocument/2006/bibliography" xmlns="http://schemas.openxmlformats.org/officeDocument/2006/bibliography" SelectedStyle="\APASixthEditionOfficeOnline.xsl" StyleName="APA" Version="6"/>
+</file>
+
+<file path=customXml/item4.xml><?xml version="1.0" encoding="utf-8"?>
+<p:properties xmlns:p="http://schemas.microsoft.com/office/2006/metadata/properties" xmlns:xsi="http://www.w3.org/2001/XMLSchema-instance" xmlns:pc="http://schemas.microsoft.com/office/infopath/2007/PartnerControls">
+  <documentManagement/>
+</p:properties>
+</file>
+
 <file path=customXml/itemProps1.xml><?xml version="1.0" encoding="utf-8"?>
 <ds:datastoreItem xmlns:ds="http://schemas.openxmlformats.org/officeDocument/2006/customXml" ds:itemID="{C2967389-D016-4011-B0E9-19F57B08FAE1}">
   <ds:schemaRefs>
@@ -4735,23 +4915,6 @@
 </file>
 
 <file path=customXml/itemProps2.xml><?xml version="1.0" encoding="utf-8"?>
-<ds:datastoreItem xmlns:ds="http://schemas.openxmlformats.org/officeDocument/2006/customXml" ds:itemID="{7523D655-241F-44E5-8770-310C3055E6F8}">
-  <ds:schemaRefs>
-    <ds:schemaRef ds:uri="http://schemas.microsoft.com/office/2006/metadata/properties"/>
-    <ds:schemaRef ds:uri="http://schemas.microsoft.com/office/infopath/2007/PartnerControls"/>
-  </ds:schemaRefs>
-</ds:datastoreItem>
-</file>
-
-<file path=customXml/itemProps3.xml><?xml version="1.0" encoding="utf-8"?>
-<ds:datastoreItem xmlns:ds="http://schemas.openxmlformats.org/officeDocument/2006/customXml" ds:itemID="{DAA80CEF-A834-4C3D-8126-2C8F2797D04B}">
-  <ds:schemaRefs>
-    <ds:schemaRef ds:uri="http://schemas.openxmlformats.org/officeDocument/2006/bibliography"/>
-  </ds:schemaRefs>
-</ds:datastoreItem>
-</file>
-
-<file path=customXml/itemProps4.xml><?xml version="1.0" encoding="utf-8"?>
 <ds:datastoreItem xmlns:ds="http://schemas.openxmlformats.org/officeDocument/2006/customXml" ds:itemID="{D80D5866-4DAD-4E7E-A32B-87A5DD45695E}">
   <ds:schemaRefs>
     <ds:schemaRef ds:uri="http://schemas.microsoft.com/office/2006/metadata/contentType"/>
@@ -4768,4 +4931,21 @@
     <ds:schemaRef ds:uri="http://schemas.microsoft.com/internal/obd"/>
   </ds:schemaRefs>
 </ds:datastoreItem>
+</file>
+
+<file path=customXml/itemProps3.xml><?xml version="1.0" encoding="utf-8"?>
+<ds:datastoreItem xmlns:ds="http://schemas.openxmlformats.org/officeDocument/2006/customXml" ds:itemID="{DAA80CEF-A834-4C3D-8126-2C8F2797D04B}">
+  <ds:schemaRefs>
+    <ds:schemaRef ds:uri="http://schemas.openxmlformats.org/officeDocument/2006/bibliography"/>
+  </ds:schemaRefs>
+</ds:datastoreItem>
+</file>
+
+<file path=customXml/itemProps4.xml><?xml version="1.0" encoding="utf-8"?>
+<ds:datastoreItem xmlns:ds="http://schemas.openxmlformats.org/officeDocument/2006/customXml" ds:itemID="{7523D655-241F-44E5-8770-310C3055E6F8}">
+  <ds:schemaRefs>
+    <ds:schemaRef ds:uri="http://schemas.microsoft.com/office/2006/metadata/properties"/>
+    <ds:schemaRef ds:uri="http://schemas.microsoft.com/office/infopath/2007/PartnerControls"/>
+  </ds:schemaRefs>
+</ds:datastoreItem>
 </file>
</xml_diff>